<commit_message>
Cambio redireccion de Enviar mensaje
</commit_message>
<xml_diff>
--- a/README Blog del viajero.docx
+++ b/README Blog del viajero.docx
@@ -1,156 +1,272 @@
 
 <file path=word/document.xml><?xml version="1.0" encoding="utf-8"?>
-<w:document xmlns:mc="http://schemas.openxmlformats.org/markup-compatibility/2006" xmlns:o="urn:schemas-microsoft-com:office:office" xmlns:r="http://schemas.openxmlformats.org/officeDocument/2006/relationships" xmlns:m="http://schemas.openxmlformats.org/officeDocument/2006/math" xmlns:v="urn:schemas-microsoft-com:vml" xmlns:wp="http://schemas.openxmlformats.org/drawingml/2006/wordprocessingDrawing" xmlns:w10="urn:schemas-microsoft-com:office:word" xmlns:w="http://schemas.openxmlformats.org/wordprocessingml/2006/main" xmlns:wne="http://schemas.microsoft.com/office/word/2006/wordml" xmlns:sl="http://schemas.openxmlformats.org/schemaLibrary/2006/main" xmlns:a="http://schemas.openxmlformats.org/drawingml/2006/main" xmlns:pic="http://schemas.openxmlformats.org/drawingml/2006/picture" xmlns:c="http://schemas.openxmlformats.org/drawingml/2006/chart" xmlns:lc="http://schemas.openxmlformats.org/drawingml/2006/lockedCanvas" xmlns:dgm="http://schemas.openxmlformats.org/drawingml/2006/diagram" xmlns:wps="http://schemas.microsoft.com/office/word/2010/wordprocessingShape" xmlns:wpg="http://schemas.microsoft.com/office/word/2010/wordprocessingGroup" xmlns:w14="http://schemas.microsoft.com/office/word/2010/wordml" xmlns:w15="http://schemas.microsoft.com/office/word/2012/wordml">
+<w:document xmlns:wpc="http://schemas.microsoft.com/office/word/2010/wordprocessingCanvas" xmlns:cx="http://schemas.microsoft.com/office/drawing/2014/chartex" xmlns:cx1="http://schemas.microsoft.com/office/drawing/2015/9/8/chartex" xmlns:cx2="http://schemas.microsoft.com/office/drawing/2015/10/21/chartex" xmlns:cx3="http://schemas.microsoft.com/office/drawing/2016/5/9/chartex" xmlns:cx4="http://schemas.microsoft.com/office/drawing/2016/5/10/chartex" xmlns:cx5="http://schemas.microsoft.com/office/drawing/2016/5/11/chartex" xmlns:cx6="http://schemas.microsoft.com/office/drawing/2016/5/12/chartex" xmlns:cx7="http://schemas.microsoft.com/office/drawing/2016/5/13/chartex" xmlns:cx8="http://schemas.microsoft.com/office/drawing/2016/5/14/chartex" xmlns:mc="http://schemas.openxmlformats.org/markup-compatibility/2006" xmlns:aink="http://schemas.microsoft.com/office/drawing/2016/ink" xmlns:am3d="http://schemas.microsoft.com/office/drawing/2017/model3d" xmlns:o="urn:schemas-microsoft-com:office:office" xmlns:oel="http://schemas.microsoft.com/office/2019/extlst" xmlns:r="http://schemas.openxmlformats.org/officeDocument/2006/relationships" xmlns:m="http://schemas.openxmlformats.org/officeDocument/2006/math" xmlns:v="urn:schemas-microsoft-com:vml" xmlns:wp14="http://schemas.microsoft.com/office/word/2010/wordprocessingDrawing" xmlns:wp="http://schemas.openxmlformats.org/drawingml/2006/wordprocessingDrawing" xmlns:w10="urn:schemas-microsoft-com:office:word" xmlns:w="http://schemas.openxmlformats.org/wordprocessingml/2006/main" xmlns:w14="http://schemas.microsoft.com/office/word/2010/wordml" xmlns:w15="http://schemas.microsoft.com/office/word/2012/wordml" xmlns:w16cex="http://schemas.microsoft.com/office/word/2018/wordml/cex" xmlns:w16cid="http://schemas.microsoft.com/office/word/2016/wordml/cid" xmlns:w16="http://schemas.microsoft.com/office/word/2018/wordml" xmlns:w16sdtdh="http://schemas.microsoft.com/office/word/2020/wordml/sdtdatahash" xmlns:w16se="http://schemas.microsoft.com/office/word/2015/wordml/symex" xmlns:wpg="http://schemas.microsoft.com/office/word/2010/wordprocessingGroup" xmlns:wpi="http://schemas.microsoft.com/office/word/2010/wordprocessingInk" xmlns:wne="http://schemas.microsoft.com/office/word/2006/wordml" xmlns:wps="http://schemas.microsoft.com/office/word/2010/wordprocessingShape" mc:Ignorable="w14 w15 w16se w16cid w16 w16cex w16sdtdh wp14">
   <w:body>
     <w:p>
       <w:pPr>
         <w:jc w:val="center"/>
-        <w:rPr/>
       </w:pPr>
       <w:r>
-        <w:rPr>
-          <w:rtl w:val="0"/>
-        </w:rPr>
-        <w:t xml:space="preserve">README Blog del viajero</w:t>
+        <w:t>README Blog del viajero</w:t>
+      </w:r>
+    </w:p>
+    <w:p>
+      <w:pPr>
+        <w:jc w:val="center"/>
+      </w:pPr>
+      <w:r>
+        <w:t xml:space="preserve">Creadores: Alori Guadalupe, Medina Rodrigo, </w:t>
+      </w:r>
+      <w:proofErr w:type="spellStart"/>
+      <w:r>
+        <w:t>Rosenman</w:t>
+      </w:r>
+      <w:proofErr w:type="spellEnd"/>
+      <w:r>
+        <w:t xml:space="preserve"> Fernando.</w:t>
       </w:r>
     </w:p>
     <w:p>
       <w:pPr>
         <w:ind w:firstLine="720"/>
         <w:jc w:val="both"/>
-        <w:rPr/>
       </w:pPr>
       <w:r>
-        <w:rPr>
-          <w:rtl w:val="0"/>
-        </w:rPr>
-        <w:t xml:space="preserve">Back end realizado íntegramente en Python y Django, front end HTML y CSS.</w:t>
+        <w:t xml:space="preserve">Back </w:t>
+      </w:r>
+      <w:proofErr w:type="spellStart"/>
+      <w:r>
+        <w:t>end</w:t>
+      </w:r>
+      <w:proofErr w:type="spellEnd"/>
+      <w:r>
+        <w:t xml:space="preserve"> realizado íntegramente en Python y Django, </w:t>
+      </w:r>
+      <w:proofErr w:type="spellStart"/>
+      <w:r>
+        <w:t>front</w:t>
+      </w:r>
+      <w:proofErr w:type="spellEnd"/>
+      <w:r>
+        <w:t xml:space="preserve"> </w:t>
+      </w:r>
+      <w:proofErr w:type="spellStart"/>
+      <w:r>
+        <w:t>end</w:t>
+      </w:r>
+      <w:proofErr w:type="spellEnd"/>
+      <w:r>
+        <w:t xml:space="preserve"> HTML y CSS.</w:t>
       </w:r>
     </w:p>
     <w:p>
-      <w:pPr>
-        <w:rPr/>
-      </w:pPr>
-      <w:r>
-        <w:rPr>
-          <w:rtl w:val="0"/>
-        </w:rPr>
+      <w:r>
         <w:tab/>
         <w:t xml:space="preserve">Comenzamos con el proyecto y tras 3 reuniones nos dimos cuenta de que habíamos comenzado en forma desordenada por lo que volvimos a comenzar replanteando, reorganizando y escribiendo el paso a paso de lo que queríamos lograr. A continuación link del primer proyecto que abandonamos para comenzar de 0 en un proyecto más ordenado: </w:t>
       </w:r>
     </w:p>
     <w:p>
-      <w:pPr>
-        <w:rPr/>
-      </w:pPr>
-      <w:r>
-        <w:rPr>
-          <w:rtl w:val="0"/>
-        </w:rPr>
-        <w:t xml:space="preserve">https://github.com/Rodrigo-M-Medina/ProyectoGrupal.git</w:t>
+      <w:r>
+        <w:t>https://github.com/Rodrigo-M-Medina/ProyectoGrupal.git</w:t>
       </w:r>
     </w:p>
     <w:p>
       <w:pPr>
         <w:ind w:firstLine="720"/>
         <w:jc w:val="both"/>
-        <w:rPr/>
       </w:pPr>
       <w:r>
-        <w:rPr>
-          <w:rtl w:val="0"/>
-        </w:rPr>
-        <w:t xml:space="preserve">El blog se divide en 2 apps: AppUsuarios y AppMensajería. </w:t>
+        <w:t xml:space="preserve">El blog se divide en 2 apps: </w:t>
+      </w:r>
+      <w:proofErr w:type="spellStart"/>
+      <w:r>
+        <w:t>AppUsuarios</w:t>
+      </w:r>
+      <w:proofErr w:type="spellEnd"/>
+      <w:r>
+        <w:t xml:space="preserve"> y </w:t>
+      </w:r>
+      <w:proofErr w:type="spellStart"/>
+      <w:r>
+        <w:t>AppMensajería</w:t>
+      </w:r>
+      <w:proofErr w:type="spellEnd"/>
+      <w:r>
+        <w:t xml:space="preserve">. </w:t>
       </w:r>
     </w:p>
     <w:p>
       <w:pPr>
         <w:ind w:firstLine="720"/>
         <w:jc w:val="both"/>
-        <w:rPr/>
       </w:pPr>
-      <w:r>
-        <w:rPr>
-          <w:rtl w:val="0"/>
-        </w:rPr>
-        <w:t xml:space="preserve">AppUsuarios: podemos encontrar: login, logout, registrarse, ingresar, desconectarse, subir, modificar y eliminar posteos, cada posteo cuenta con su respectivo CRUD. Acciones sobre los posteos requieren que el usuario se haya logueado previamente, para lo cual se utiliza el decorador @login required en las vistas. De esta forma nos aseguramos de que solo los creadores del post o el administrador pueden eliminar o modificar el posteo.  Cada usuario tiene la posibilidad de generar un avatar propio y en caso de no generarlo, el blog cuenta con un avatar por defecto. Solo los usuarios creadores de sus respectivas cuentas y administradores pueden eliminar/editar perfiles de usuario. Solo el admin/superuser puede realizar CRUD sobre todos los perfiles activos de la página. </w:t>
+      <w:proofErr w:type="spellStart"/>
+      <w:r>
+        <w:t>AppUsuarios</w:t>
+      </w:r>
+      <w:proofErr w:type="spellEnd"/>
+      <w:r>
+        <w:t xml:space="preserve">: podemos encontrar: </w:t>
+      </w:r>
+      <w:proofErr w:type="spellStart"/>
+      <w:r>
+        <w:t>login</w:t>
+      </w:r>
+      <w:proofErr w:type="spellEnd"/>
+      <w:r>
+        <w:t xml:space="preserve">, </w:t>
+      </w:r>
+      <w:proofErr w:type="spellStart"/>
+      <w:r>
+        <w:t>logout</w:t>
+      </w:r>
+      <w:proofErr w:type="spellEnd"/>
+      <w:r>
+        <w:t xml:space="preserve">, registrarse, ingresar, desconectarse, subir, modificar y eliminar </w:t>
+      </w:r>
+      <w:proofErr w:type="spellStart"/>
+      <w:r>
+        <w:t>posteos</w:t>
+      </w:r>
+      <w:proofErr w:type="spellEnd"/>
+      <w:r>
+        <w:t xml:space="preserve">, cada posteo cuenta con su respectivo CRUD. Acciones sobre los </w:t>
+      </w:r>
+      <w:proofErr w:type="spellStart"/>
+      <w:r>
+        <w:t>posteos</w:t>
+      </w:r>
+      <w:proofErr w:type="spellEnd"/>
+      <w:r>
+        <w:t xml:space="preserve"> requieren que el usuario se haya </w:t>
+      </w:r>
+      <w:proofErr w:type="spellStart"/>
+      <w:r>
+        <w:t>logueado</w:t>
+      </w:r>
+      <w:proofErr w:type="spellEnd"/>
+      <w:r>
+        <w:t xml:space="preserve"> previamente, para lo cual se utiliza el decorador @login </w:t>
+      </w:r>
+      <w:proofErr w:type="spellStart"/>
+      <w:r>
+        <w:t>required</w:t>
+      </w:r>
+      <w:proofErr w:type="spellEnd"/>
+      <w:r>
+        <w:t xml:space="preserve"> en las vistas. De esta forma nos aseguramos de que solo los creadores del post o el administrador pueden eliminar o modificar el posteo.  Cada usuario tiene la posibilidad de generar un avatar propio y en caso de no generarlo, el blog cuenta con un avatar por defecto. Solo los usuarios creadores de sus respectivas cuentas y administradores pueden eliminar/editar perfiles de usuario. Solo el </w:t>
+      </w:r>
+      <w:proofErr w:type="spellStart"/>
+      <w:r>
+        <w:t>admin</w:t>
+      </w:r>
+      <w:proofErr w:type="spellEnd"/>
+      <w:r>
+        <w:t>/</w:t>
+      </w:r>
+      <w:proofErr w:type="spellStart"/>
+      <w:r>
+        <w:t>superuser</w:t>
+      </w:r>
+      <w:proofErr w:type="spellEnd"/>
+      <w:r>
+        <w:t xml:space="preserve"> puede realizar CRUD sobre todos los perfiles activos de la página. </w:t>
       </w:r>
     </w:p>
     <w:p>
       <w:pPr>
         <w:ind w:firstLine="720"/>
         <w:jc w:val="both"/>
-        <w:rPr/>
       </w:pPr>
       <w:r>
-        <w:rPr>
-          <w:rtl w:val="0"/>
-        </w:rPr>
-        <w:t xml:space="preserve">App mensajería: consta de un servicio de mensajería entre usuarios en el que los mismos pueden enviarse mensajes entre sí, con un booleano que confirma si el mensaje ha sido leído o no.</w:t>
+        <w:t>App mensajería: consta de un servicio de mensajería entre usuarios en el que los mismos pueden enviarse mensajes entre sí, con un booleano que confirma si el mensaje ha sido leído o no.</w:t>
       </w:r>
     </w:p>
     <w:p>
       <w:pPr>
         <w:ind w:firstLine="720"/>
         <w:jc w:val="both"/>
-        <w:rPr/>
       </w:pPr>
       <w:r>
-        <w:rPr>
-          <w:rtl w:val="0"/>
-        </w:rPr>
-        <w:t xml:space="preserve">En about us se encuentra información de los 3 integrantes del grupo, así como un link de acceso al linkedin de cada uno.</w:t>
+        <w:t xml:space="preserve">En </w:t>
+      </w:r>
+      <w:proofErr w:type="spellStart"/>
+      <w:r>
+        <w:t>about</w:t>
+      </w:r>
+      <w:proofErr w:type="spellEnd"/>
+      <w:r>
+        <w:t xml:space="preserve"> </w:t>
+      </w:r>
+      <w:proofErr w:type="spellStart"/>
+      <w:r>
+        <w:t>us</w:t>
+      </w:r>
+      <w:proofErr w:type="spellEnd"/>
+      <w:r>
+        <w:t xml:space="preserve"> se encuentra información de los 3 integrantes del grupo, así como un link de acceso al </w:t>
+      </w:r>
+      <w:proofErr w:type="spellStart"/>
+      <w:r>
+        <w:t>linkedin</w:t>
+      </w:r>
+      <w:proofErr w:type="spellEnd"/>
+      <w:r>
+        <w:t xml:space="preserve"> de cada uno.</w:t>
       </w:r>
     </w:p>
     <w:p>
       <w:pPr>
         <w:ind w:firstLine="720"/>
         <w:jc w:val="both"/>
-        <w:rPr/>
       </w:pPr>
       <w:r>
-        <w:rPr>
-          <w:rtl w:val="0"/>
-        </w:rPr>
-        <w:t xml:space="preserve">Utilizamos Git Merge para unificar el trabajo que se realizó por fuera de las reuniones donde escribimos código en equipo. La mayoría del código fue escrito en reuniones de Discord, alternando quienes codeaban, mientras los otros 2 integrantes del grupo buscaban errores y trabajaban en alternativas a las opciones que no funcionaban, revisando nombres de variables y posibles inconsistencias que pudieran generar problemas en el funcionamiento del blog.</w:t>
+        <w:t xml:space="preserve">Utilizamos Git </w:t>
+      </w:r>
+      <w:proofErr w:type="spellStart"/>
+      <w:r>
+        <w:t>Merge</w:t>
+      </w:r>
+      <w:proofErr w:type="spellEnd"/>
+      <w:r>
+        <w:t xml:space="preserve"> para unificar el trabajo que se realizó por fuera de las reuniones donde escribimos código en equipo. La mayoría del código fue escrito en reuniones de </w:t>
+      </w:r>
+      <w:proofErr w:type="spellStart"/>
+      <w:r>
+        <w:t>Discord</w:t>
+      </w:r>
+      <w:proofErr w:type="spellEnd"/>
+      <w:r>
+        <w:t>, alternando quienes codeaban, mientras los otros 2 integrantes del grupo buscaban errores y trabajaban en alternativas a las opciones que no funcionaban, revisando nombres de variables y posibles inconsistencias que pudieran generar problemas en el funcionamiento del blog.</w:t>
       </w:r>
     </w:p>
     <w:p>
       <w:pPr>
         <w:ind w:firstLine="720"/>
         <w:jc w:val="both"/>
-        <w:rPr/>
       </w:pPr>
-      <w:bookmarkStart w:colFirst="0" w:colLast="0" w:name="_heading=h.gjdgxs" w:id="0"/>
+      <w:bookmarkStart w:id="0" w:name="_heading=h.gjdgxs" w:colFirst="0" w:colLast="0"/>
       <w:bookmarkEnd w:id="0"/>
-      <w:r>
-        <w:rPr>
-          <w:rtl w:val="0"/>
-        </w:rPr>
-      </w:r>
     </w:p>
     <w:sectPr>
-      <w:pgSz w:h="15840" w:w="12240" w:orient="portrait"/>
-      <w:pgMar w:bottom="1440" w:top="1440" w:left="1440" w:right="1440" w:header="720" w:footer="720"/>
+      <w:pgSz w:w="12240" w:h="15840"/>
+      <w:pgMar w:top="1440" w:right="1440" w:bottom="1440" w:left="1440" w:header="720" w:footer="720" w:gutter="0"/>
       <w:pgNumType w:start="1"/>
+      <w:cols w:space="720"/>
     </w:sectPr>
   </w:body>
 </w:document>
 </file>
 
-<file path=word/numbering.xml><?xml version="1.0" encoding="utf-8"?>
-<w:numbering xmlns:mc="http://schemas.openxmlformats.org/markup-compatibility/2006" xmlns:o="urn:schemas-microsoft-com:office:office" xmlns:r="http://schemas.openxmlformats.org/officeDocument/2006/relationships" xmlns:m="http://schemas.openxmlformats.org/officeDocument/2006/math" xmlns:v="urn:schemas-microsoft-com:vml" xmlns:wp="http://schemas.openxmlformats.org/drawingml/2006/wordprocessingDrawing" xmlns:w10="urn:schemas-microsoft-com:office:word" xmlns:w="http://schemas.openxmlformats.org/wordprocessingml/2006/main" xmlns:wne="http://schemas.microsoft.com/office/word/2006/wordml" xmlns:sl="http://schemas.openxmlformats.org/schemaLibrary/2006/main" xmlns:a="http://schemas.openxmlformats.org/drawingml/2006/main" xmlns:pic="http://schemas.openxmlformats.org/drawingml/2006/picture" xmlns:c="http://schemas.openxmlformats.org/drawingml/2006/chart" xmlns:lc="http://schemas.openxmlformats.org/drawingml/2006/lockedCanvas" xmlns:dgm="http://schemas.openxmlformats.org/drawingml/2006/diagram" xmlns:wps="http://schemas.microsoft.com/office/word/2010/wordprocessingShape" xmlns:wpg="http://schemas.microsoft.com/office/word/2010/wordprocessingGroup" xmlns:w14="http://schemas.microsoft.com/office/word/2010/wordml" xmlns:w15="http://schemas.microsoft.com/office/word/2012/wordml"/>
-</file>
-
 <file path=word/styles.xml><?xml version="1.0" encoding="utf-8"?>
-<w:styles xmlns:mc="http://schemas.openxmlformats.org/markup-compatibility/2006" xmlns:o="urn:schemas-microsoft-com:office:office" xmlns:r="http://schemas.openxmlformats.org/officeDocument/2006/relationships" xmlns:m="http://schemas.openxmlformats.org/officeDocument/2006/math" xmlns:v="urn:schemas-microsoft-com:vml" xmlns:wp="http://schemas.openxmlformats.org/drawingml/2006/wordprocessingDrawing" xmlns:w10="urn:schemas-microsoft-com:office:word" xmlns:w="http://schemas.openxmlformats.org/wordprocessingml/2006/main" xmlns:wne="http://schemas.microsoft.com/office/word/2006/wordml" xmlns:sl="http://schemas.openxmlformats.org/schemaLibrary/2006/main" xmlns:a="http://schemas.openxmlformats.org/drawingml/2006/main" xmlns:pic="http://schemas.openxmlformats.org/drawingml/2006/picture" xmlns:c="http://schemas.openxmlformats.org/drawingml/2006/chart" xmlns:lc="http://schemas.openxmlformats.org/drawingml/2006/lockedCanvas" xmlns:dgm="http://schemas.openxmlformats.org/drawingml/2006/diagram" xmlns:wps="http://schemas.microsoft.com/office/word/2010/wordprocessingShape" xmlns:wpg="http://schemas.microsoft.com/office/word/2010/wordprocessingGroup" xmlns:w14="http://schemas.microsoft.com/office/word/2010/wordml" xmlns:w15="http://schemas.microsoft.com/office/word/2012/wordml">
+<w:styles xmlns:mc="http://schemas.openxmlformats.org/markup-compatibility/2006" xmlns:r="http://schemas.openxmlformats.org/officeDocument/2006/relationships" xmlns:w="http://schemas.openxmlformats.org/wordprocessingml/2006/main" xmlns:w14="http://schemas.microsoft.com/office/word/2010/wordml" xmlns:w15="http://schemas.microsoft.com/office/word/2012/wordml" xmlns:w16cex="http://schemas.microsoft.com/office/word/2018/wordml/cex" xmlns:w16cid="http://schemas.microsoft.com/office/word/2016/wordml/cid" xmlns:w16="http://schemas.microsoft.com/office/word/2018/wordml" xmlns:w16sdtdh="http://schemas.microsoft.com/office/word/2020/wordml/sdtdatahash" xmlns:w16se="http://schemas.microsoft.com/office/word/2015/wordml/symex" mc:Ignorable="w14 w15 w16se w16cid w16 w16cex w16sdtdh">
   <w:docDefaults>
     <w:rPrDefault>
       <w:rPr>
-        <w:rFonts w:ascii="Calibri" w:cs="Calibri" w:eastAsia="Calibri" w:hAnsi="Calibri"/>
+        <w:rFonts w:ascii="Calibri" w:eastAsia="Calibri" w:hAnsi="Calibri" w:cs="Calibri"/>
         <w:sz w:val="22"/>
         <w:szCs w:val="22"/>
-        <w:lang w:val="es-ES"/>
+        <w:lang w:val="es-ES" w:eastAsia="es-AR" w:bidi="ar-SA"/>
       </w:rPr>
     </w:rPrDefault>
     <w:pPrDefault>
@@ -159,168 +275,573 @@
       </w:pPr>
     </w:pPrDefault>
   </w:docDefaults>
-  <w:style w:type="paragraph" w:styleId="Normal" w:default="1">
-    <w:name w:val="normal"/>
-  </w:style>
-  <w:style w:type="table" w:styleId="TableNormal" w:default="1">
-    <w:name w:val="Table Normal"/>
-  </w:style>
-  <w:style w:type="paragraph" w:styleId="Heading1">
+  <w:latentStyles w:defLockedState="0" w:defUIPriority="99" w:defSemiHidden="0" w:defUnhideWhenUsed="0" w:defQFormat="0" w:count="376">
+    <w:lsdException w:name="Normal" w:uiPriority="0" w:qFormat="1"/>
+    <w:lsdException w:name="heading 1" w:uiPriority="9" w:qFormat="1"/>
+    <w:lsdException w:name="heading 2" w:semiHidden="1" w:uiPriority="9" w:unhideWhenUsed="1" w:qFormat="1"/>
+    <w:lsdException w:name="heading 3" w:semiHidden="1" w:uiPriority="9" w:unhideWhenUsed="1" w:qFormat="1"/>
+    <w:lsdException w:name="heading 4" w:semiHidden="1" w:uiPriority="9" w:unhideWhenUsed="1" w:qFormat="1"/>
+    <w:lsdException w:name="heading 5" w:semiHidden="1" w:uiPriority="9" w:unhideWhenUsed="1" w:qFormat="1"/>
+    <w:lsdException w:name="heading 6" w:semiHidden="1" w:uiPriority="9" w:unhideWhenUsed="1" w:qFormat="1"/>
+    <w:lsdException w:name="heading 7" w:semiHidden="1" w:uiPriority="9" w:unhideWhenUsed="1" w:qFormat="1"/>
+    <w:lsdException w:name="heading 8" w:semiHidden="1" w:uiPriority="9" w:unhideWhenUsed="1" w:qFormat="1"/>
+    <w:lsdException w:name="heading 9" w:semiHidden="1" w:uiPriority="9" w:unhideWhenUsed="1" w:qFormat="1"/>
+    <w:lsdException w:name="index 1" w:semiHidden="1" w:unhideWhenUsed="1"/>
+    <w:lsdException w:name="index 2" w:semiHidden="1" w:unhideWhenUsed="1"/>
+    <w:lsdException w:name="index 3" w:semiHidden="1" w:unhideWhenUsed="1"/>
+    <w:lsdException w:name="index 4" w:semiHidden="1" w:unhideWhenUsed="1"/>
+    <w:lsdException w:name="index 5" w:semiHidden="1" w:unhideWhenUsed="1"/>
+    <w:lsdException w:name="index 6" w:semiHidden="1" w:unhideWhenUsed="1"/>
+    <w:lsdException w:name="index 7" w:semiHidden="1" w:unhideWhenUsed="1"/>
+    <w:lsdException w:name="index 8" w:semiHidden="1" w:unhideWhenUsed="1"/>
+    <w:lsdException w:name="index 9" w:semiHidden="1" w:unhideWhenUsed="1"/>
+    <w:lsdException w:name="toc 1" w:semiHidden="1" w:uiPriority="39" w:unhideWhenUsed="1"/>
+    <w:lsdException w:name="toc 2" w:semiHidden="1" w:uiPriority="39" w:unhideWhenUsed="1"/>
+    <w:lsdException w:name="toc 3" w:semiHidden="1" w:uiPriority="39" w:unhideWhenUsed="1"/>
+    <w:lsdException w:name="toc 4" w:semiHidden="1" w:uiPriority="39" w:unhideWhenUsed="1"/>
+    <w:lsdException w:name="toc 5" w:semiHidden="1" w:uiPriority="39" w:unhideWhenUsed="1"/>
+    <w:lsdException w:name="toc 6" w:semiHidden="1" w:uiPriority="39" w:unhideWhenUsed="1"/>
+    <w:lsdException w:name="toc 7" w:semiHidden="1" w:uiPriority="39" w:unhideWhenUsed="1"/>
+    <w:lsdException w:name="toc 8" w:semiHidden="1" w:uiPriority="39" w:unhideWhenUsed="1"/>
+    <w:lsdException w:name="toc 9" w:semiHidden="1" w:uiPriority="39" w:unhideWhenUsed="1"/>
+    <w:lsdException w:name="Normal Indent" w:semiHidden="1" w:unhideWhenUsed="1"/>
+    <w:lsdException w:name="footnote text" w:semiHidden="1" w:unhideWhenUsed="1"/>
+    <w:lsdException w:name="annotation text" w:semiHidden="1" w:unhideWhenUsed="1"/>
+    <w:lsdException w:name="header" w:semiHidden="1" w:unhideWhenUsed="1"/>
+    <w:lsdException w:name="footer" w:semiHidden="1" w:unhideWhenUsed="1"/>
+    <w:lsdException w:name="index heading" w:semiHidden="1" w:unhideWhenUsed="1"/>
+    <w:lsdException w:name="caption" w:semiHidden="1" w:uiPriority="35" w:unhideWhenUsed="1" w:qFormat="1"/>
+    <w:lsdException w:name="table of figures" w:semiHidden="1" w:unhideWhenUsed="1"/>
+    <w:lsdException w:name="envelope address" w:semiHidden="1" w:unhideWhenUsed="1"/>
+    <w:lsdException w:name="envelope return" w:semiHidden="1" w:unhideWhenUsed="1"/>
+    <w:lsdException w:name="footnote reference" w:semiHidden="1" w:unhideWhenUsed="1"/>
+    <w:lsdException w:name="annotation reference" w:semiHidden="1" w:unhideWhenUsed="1"/>
+    <w:lsdException w:name="line number" w:semiHidden="1" w:unhideWhenUsed="1"/>
+    <w:lsdException w:name="page number" w:semiHidden="1" w:unhideWhenUsed="1"/>
+    <w:lsdException w:name="endnote reference" w:semiHidden="1" w:unhideWhenUsed="1"/>
+    <w:lsdException w:name="endnote text" w:semiHidden="1" w:unhideWhenUsed="1"/>
+    <w:lsdException w:name="table of authorities" w:semiHidden="1" w:unhideWhenUsed="1"/>
+    <w:lsdException w:name="macro" w:semiHidden="1" w:unhideWhenUsed="1"/>
+    <w:lsdException w:name="toa heading" w:semiHidden="1" w:unhideWhenUsed="1"/>
+    <w:lsdException w:name="List" w:semiHidden="1" w:unhideWhenUsed="1"/>
+    <w:lsdException w:name="List Bullet" w:semiHidden="1" w:unhideWhenUsed="1"/>
+    <w:lsdException w:name="List Number" w:semiHidden="1" w:unhideWhenUsed="1"/>
+    <w:lsdException w:name="List 2" w:semiHidden="1" w:unhideWhenUsed="1"/>
+    <w:lsdException w:name="List 3" w:semiHidden="1" w:unhideWhenUsed="1"/>
+    <w:lsdException w:name="List 4" w:semiHidden="1" w:unhideWhenUsed="1"/>
+    <w:lsdException w:name="List 5" w:semiHidden="1" w:unhideWhenUsed="1"/>
+    <w:lsdException w:name="List Bullet 2" w:semiHidden="1" w:unhideWhenUsed="1"/>
+    <w:lsdException w:name="List Bullet 3" w:semiHidden="1" w:unhideWhenUsed="1"/>
+    <w:lsdException w:name="List Bullet 4" w:semiHidden="1" w:unhideWhenUsed="1"/>
+    <w:lsdException w:name="List Bullet 5" w:semiHidden="1" w:unhideWhenUsed="1"/>
+    <w:lsdException w:name="List Number 2" w:semiHidden="1" w:unhideWhenUsed="1"/>
+    <w:lsdException w:name="List Number 3" w:semiHidden="1" w:unhideWhenUsed="1"/>
+    <w:lsdException w:name="List Number 4" w:semiHidden="1" w:unhideWhenUsed="1"/>
+    <w:lsdException w:name="List Number 5" w:semiHidden="1" w:unhideWhenUsed="1"/>
+    <w:lsdException w:name="Title" w:uiPriority="10" w:qFormat="1"/>
+    <w:lsdException w:name="Closing" w:semiHidden="1" w:unhideWhenUsed="1"/>
+    <w:lsdException w:name="Signature" w:semiHidden="1" w:unhideWhenUsed="1"/>
+    <w:lsdException w:name="Default Paragraph Font" w:semiHidden="1" w:uiPriority="1" w:unhideWhenUsed="1"/>
+    <w:lsdException w:name="Body Text" w:semiHidden="1" w:unhideWhenUsed="1"/>
+    <w:lsdException w:name="Body Text Indent" w:semiHidden="1" w:unhideWhenUsed="1"/>
+    <w:lsdException w:name="List Continue" w:semiHidden="1" w:unhideWhenUsed="1"/>
+    <w:lsdException w:name="List Continue 2" w:semiHidden="1" w:unhideWhenUsed="1"/>
+    <w:lsdException w:name="List Continue 3" w:semiHidden="1" w:unhideWhenUsed="1"/>
+    <w:lsdException w:name="List Continue 4" w:semiHidden="1" w:unhideWhenUsed="1"/>
+    <w:lsdException w:name="List Continue 5" w:semiHidden="1" w:unhideWhenUsed="1"/>
+    <w:lsdException w:name="Message Header" w:semiHidden="1" w:unhideWhenUsed="1"/>
+    <w:lsdException w:name="Subtitle" w:uiPriority="11" w:qFormat="1"/>
+    <w:lsdException w:name="Salutation" w:semiHidden="1" w:unhideWhenUsed="1"/>
+    <w:lsdException w:name="Date" w:semiHidden="1" w:unhideWhenUsed="1"/>
+    <w:lsdException w:name="Body Text First Indent" w:semiHidden="1" w:unhideWhenUsed="1"/>
+    <w:lsdException w:name="Body Text First Indent 2" w:semiHidden="1" w:unhideWhenUsed="1"/>
+    <w:lsdException w:name="Note Heading" w:semiHidden="1" w:unhideWhenUsed="1"/>
+    <w:lsdException w:name="Body Text 2" w:semiHidden="1" w:unhideWhenUsed="1"/>
+    <w:lsdException w:name="Body Text 3" w:semiHidden="1" w:unhideWhenUsed="1"/>
+    <w:lsdException w:name="Body Text Indent 2" w:semiHidden="1" w:unhideWhenUsed="1"/>
+    <w:lsdException w:name="Body Text Indent 3" w:semiHidden="1" w:unhideWhenUsed="1"/>
+    <w:lsdException w:name="Block Text" w:semiHidden="1" w:unhideWhenUsed="1"/>
+    <w:lsdException w:name="Hyperlink" w:semiHidden="1" w:unhideWhenUsed="1"/>
+    <w:lsdException w:name="FollowedHyperlink" w:semiHidden="1" w:unhideWhenUsed="1"/>
+    <w:lsdException w:name="Strong" w:uiPriority="22" w:qFormat="1"/>
+    <w:lsdException w:name="Emphasis" w:uiPriority="20" w:qFormat="1"/>
+    <w:lsdException w:name="Document Map" w:semiHidden="1" w:unhideWhenUsed="1"/>
+    <w:lsdException w:name="Plain Text" w:semiHidden="1" w:unhideWhenUsed="1"/>
+    <w:lsdException w:name="E-mail Signature" w:semiHidden="1" w:unhideWhenUsed="1"/>
+    <w:lsdException w:name="HTML Top of Form" w:semiHidden="1" w:unhideWhenUsed="1"/>
+    <w:lsdException w:name="HTML Bottom of Form" w:semiHidden="1" w:unhideWhenUsed="1"/>
+    <w:lsdException w:name="Normal (Web)" w:semiHidden="1" w:unhideWhenUsed="1"/>
+    <w:lsdException w:name="HTML Acronym" w:semiHidden="1" w:unhideWhenUsed="1"/>
+    <w:lsdException w:name="HTML Address" w:semiHidden="1" w:unhideWhenUsed="1"/>
+    <w:lsdException w:name="HTML Cite" w:semiHidden="1" w:unhideWhenUsed="1"/>
+    <w:lsdException w:name="HTML Code" w:semiHidden="1" w:unhideWhenUsed="1"/>
+    <w:lsdException w:name="HTML Definition" w:semiHidden="1" w:unhideWhenUsed="1"/>
+    <w:lsdException w:name="HTML Keyboard" w:semiHidden="1" w:unhideWhenUsed="1"/>
+    <w:lsdException w:name="HTML Preformatted" w:semiHidden="1" w:unhideWhenUsed="1"/>
+    <w:lsdException w:name="HTML Sample" w:semiHidden="1" w:unhideWhenUsed="1"/>
+    <w:lsdException w:name="HTML Typewriter" w:semiHidden="1" w:unhideWhenUsed="1"/>
+    <w:lsdException w:name="HTML Variable" w:semiHidden="1" w:unhideWhenUsed="1"/>
+    <w:lsdException w:name="Normal Table" w:semiHidden="1" w:unhideWhenUsed="1"/>
+    <w:lsdException w:name="annotation subject" w:semiHidden="1" w:unhideWhenUsed="1"/>
+    <w:lsdException w:name="No List" w:semiHidden="1" w:unhideWhenUsed="1"/>
+    <w:lsdException w:name="Outline List 1" w:semiHidden="1" w:unhideWhenUsed="1"/>
+    <w:lsdException w:name="Outline List 2" w:semiHidden="1" w:unhideWhenUsed="1"/>
+    <w:lsdException w:name="Outline List 3" w:semiHidden="1" w:unhideWhenUsed="1"/>
+    <w:lsdException w:name="Table Simple 1" w:semiHidden="1" w:unhideWhenUsed="1"/>
+    <w:lsdException w:name="Table Simple 2" w:semiHidden="1" w:unhideWhenUsed="1"/>
+    <w:lsdException w:name="Table Simple 3" w:semiHidden="1" w:unhideWhenUsed="1"/>
+    <w:lsdException w:name="Table Classic 1" w:semiHidden="1" w:unhideWhenUsed="1"/>
+    <w:lsdException w:name="Table Classic 2" w:semiHidden="1" w:unhideWhenUsed="1"/>
+    <w:lsdException w:name="Table Classic 3" w:semiHidden="1" w:unhideWhenUsed="1"/>
+    <w:lsdException w:name="Table Classic 4" w:semiHidden="1" w:unhideWhenUsed="1"/>
+    <w:lsdException w:name="Table Colorful 1" w:semiHidden="1" w:unhideWhenUsed="1"/>
+    <w:lsdException w:name="Table Colorful 2" w:semiHidden="1" w:unhideWhenUsed="1"/>
+    <w:lsdException w:name="Table Colorful 3" w:semiHidden="1" w:unhideWhenUsed="1"/>
+    <w:lsdException w:name="Table Columns 1" w:semiHidden="1" w:unhideWhenUsed="1"/>
+    <w:lsdException w:name="Table Columns 2" w:semiHidden="1" w:unhideWhenUsed="1"/>
+    <w:lsdException w:name="Table Columns 3" w:semiHidden="1" w:unhideWhenUsed="1"/>
+    <w:lsdException w:name="Table Columns 4" w:semiHidden="1" w:unhideWhenUsed="1"/>
+    <w:lsdException w:name="Table Columns 5" w:semiHidden="1" w:unhideWhenUsed="1"/>
+    <w:lsdException w:name="Table Grid 1" w:semiHidden="1" w:unhideWhenUsed="1"/>
+    <w:lsdException w:name="Table Grid 2" w:semiHidden="1" w:unhideWhenUsed="1"/>
+    <w:lsdException w:name="Table Grid 3" w:semiHidden="1" w:unhideWhenUsed="1"/>
+    <w:lsdException w:name="Table Grid 4" w:semiHidden="1" w:unhideWhenUsed="1"/>
+    <w:lsdException w:name="Table Grid 5" w:semiHidden="1" w:unhideWhenUsed="1"/>
+    <w:lsdException w:name="Table Grid 6" w:semiHidden="1" w:unhideWhenUsed="1"/>
+    <w:lsdException w:name="Table Grid 7" w:semiHidden="1" w:unhideWhenUsed="1"/>
+    <w:lsdException w:name="Table Grid 8" w:semiHidden="1" w:unhideWhenUsed="1"/>
+    <w:lsdException w:name="Table List 1" w:semiHidden="1" w:unhideWhenUsed="1"/>
+    <w:lsdException w:name="Table List 2" w:semiHidden="1" w:unhideWhenUsed="1"/>
+    <w:lsdException w:name="Table List 3" w:semiHidden="1" w:unhideWhenUsed="1"/>
+    <w:lsdException w:name="Table List 4" w:semiHidden="1" w:unhideWhenUsed="1"/>
+    <w:lsdException w:name="Table List 5" w:semiHidden="1" w:unhideWhenUsed="1"/>
+    <w:lsdException w:name="Table List 6" w:semiHidden="1" w:unhideWhenUsed="1"/>
+    <w:lsdException w:name="Table List 7" w:semiHidden="1" w:unhideWhenUsed="1"/>
+    <w:lsdException w:name="Table List 8" w:semiHidden="1" w:unhideWhenUsed="1"/>
+    <w:lsdException w:name="Table 3D effects 1" w:semiHidden="1" w:unhideWhenUsed="1"/>
+    <w:lsdException w:name="Table 3D effects 2" w:semiHidden="1" w:unhideWhenUsed="1"/>
+    <w:lsdException w:name="Table 3D effects 3" w:semiHidden="1" w:unhideWhenUsed="1"/>
+    <w:lsdException w:name="Table Contemporary" w:semiHidden="1" w:unhideWhenUsed="1"/>
+    <w:lsdException w:name="Table Elegant" w:semiHidden="1" w:unhideWhenUsed="1"/>
+    <w:lsdException w:name="Table Professional" w:semiHidden="1" w:unhideWhenUsed="1"/>
+    <w:lsdException w:name="Table Subtle 1" w:semiHidden="1" w:unhideWhenUsed="1"/>
+    <w:lsdException w:name="Table Subtle 2" w:semiHidden="1" w:unhideWhenUsed="1"/>
+    <w:lsdException w:name="Table Web 1" w:semiHidden="1" w:unhideWhenUsed="1"/>
+    <w:lsdException w:name="Table Web 2" w:semiHidden="1" w:unhideWhenUsed="1"/>
+    <w:lsdException w:name="Table Web 3" w:semiHidden="1" w:unhideWhenUsed="1"/>
+    <w:lsdException w:name="Balloon Text" w:semiHidden="1" w:unhideWhenUsed="1"/>
+    <w:lsdException w:name="Table Grid" w:uiPriority="39"/>
+    <w:lsdException w:name="Table Theme" w:semiHidden="1" w:unhideWhenUsed="1"/>
+    <w:lsdException w:name="Placeholder Text" w:semiHidden="1"/>
+    <w:lsdException w:name="No Spacing" w:uiPriority="1" w:qFormat="1"/>
+    <w:lsdException w:name="Light Shading" w:uiPriority="60"/>
+    <w:lsdException w:name="Light List" w:uiPriority="61"/>
+    <w:lsdException w:name="Light Grid" w:uiPriority="62"/>
+    <w:lsdException w:name="Medium Shading 1" w:uiPriority="63"/>
+    <w:lsdException w:name="Medium Shading 2" w:uiPriority="64"/>
+    <w:lsdException w:name="Medium List 1" w:uiPriority="65"/>
+    <w:lsdException w:name="Medium List 2" w:uiPriority="66"/>
+    <w:lsdException w:name="Medium Grid 1" w:uiPriority="67"/>
+    <w:lsdException w:name="Medium Grid 2" w:uiPriority="68"/>
+    <w:lsdException w:name="Medium Grid 3" w:uiPriority="69"/>
+    <w:lsdException w:name="Dark List" w:uiPriority="70"/>
+    <w:lsdException w:name="Colorful Shading" w:uiPriority="71"/>
+    <w:lsdException w:name="Colorful List" w:uiPriority="72"/>
+    <w:lsdException w:name="Colorful Grid" w:uiPriority="73"/>
+    <w:lsdException w:name="Light Shading Accent 1" w:uiPriority="60"/>
+    <w:lsdException w:name="Light List Accent 1" w:uiPriority="61"/>
+    <w:lsdException w:name="Light Grid Accent 1" w:uiPriority="62"/>
+    <w:lsdException w:name="Medium Shading 1 Accent 1" w:uiPriority="63"/>
+    <w:lsdException w:name="Medium Shading 2 Accent 1" w:uiPriority="64"/>
+    <w:lsdException w:name="Medium List 1 Accent 1" w:uiPriority="65"/>
+    <w:lsdException w:name="Revision" w:semiHidden="1"/>
+    <w:lsdException w:name="List Paragraph" w:uiPriority="34" w:qFormat="1"/>
+    <w:lsdException w:name="Quote" w:uiPriority="29" w:qFormat="1"/>
+    <w:lsdException w:name="Intense Quote" w:uiPriority="30" w:qFormat="1"/>
+    <w:lsdException w:name="Medium List 2 Accent 1" w:uiPriority="66"/>
+    <w:lsdException w:name="Medium Grid 1 Accent 1" w:uiPriority="67"/>
+    <w:lsdException w:name="Medium Grid 2 Accent 1" w:uiPriority="68"/>
+    <w:lsdException w:name="Medium Grid 3 Accent 1" w:uiPriority="69"/>
+    <w:lsdException w:name="Dark List Accent 1" w:uiPriority="70"/>
+    <w:lsdException w:name="Colorful Shading Accent 1" w:uiPriority="71"/>
+    <w:lsdException w:name="Colorful List Accent 1" w:uiPriority="72"/>
+    <w:lsdException w:name="Colorful Grid Accent 1" w:uiPriority="73"/>
+    <w:lsdException w:name="Light Shading Accent 2" w:uiPriority="60"/>
+    <w:lsdException w:name="Light List Accent 2" w:uiPriority="61"/>
+    <w:lsdException w:name="Light Grid Accent 2" w:uiPriority="62"/>
+    <w:lsdException w:name="Medium Shading 1 Accent 2" w:uiPriority="63"/>
+    <w:lsdException w:name="Medium Shading 2 Accent 2" w:uiPriority="64"/>
+    <w:lsdException w:name="Medium List 1 Accent 2" w:uiPriority="65"/>
+    <w:lsdException w:name="Medium List 2 Accent 2" w:uiPriority="66"/>
+    <w:lsdException w:name="Medium Grid 1 Accent 2" w:uiPriority="67"/>
+    <w:lsdException w:name="Medium Grid 2 Accent 2" w:uiPriority="68"/>
+    <w:lsdException w:name="Medium Grid 3 Accent 2" w:uiPriority="69"/>
+    <w:lsdException w:name="Dark List Accent 2" w:uiPriority="70"/>
+    <w:lsdException w:name="Colorful Shading Accent 2" w:uiPriority="71"/>
+    <w:lsdException w:name="Colorful List Accent 2" w:uiPriority="72"/>
+    <w:lsdException w:name="Colorful Grid Accent 2" w:uiPriority="73"/>
+    <w:lsdException w:name="Light Shading Accent 3" w:uiPriority="60"/>
+    <w:lsdException w:name="Light List Accent 3" w:uiPriority="61"/>
+    <w:lsdException w:name="Light Grid Accent 3" w:uiPriority="62"/>
+    <w:lsdException w:name="Medium Shading 1 Accent 3" w:uiPriority="63"/>
+    <w:lsdException w:name="Medium Shading 2 Accent 3" w:uiPriority="64"/>
+    <w:lsdException w:name="Medium List 1 Accent 3" w:uiPriority="65"/>
+    <w:lsdException w:name="Medium List 2 Accent 3" w:uiPriority="66"/>
+    <w:lsdException w:name="Medium Grid 1 Accent 3" w:uiPriority="67"/>
+    <w:lsdException w:name="Medium Grid 2 Accent 3" w:uiPriority="68"/>
+    <w:lsdException w:name="Medium Grid 3 Accent 3" w:uiPriority="69"/>
+    <w:lsdException w:name="Dark List Accent 3" w:uiPriority="70"/>
+    <w:lsdException w:name="Colorful Shading Accent 3" w:uiPriority="71"/>
+    <w:lsdException w:name="Colorful List Accent 3" w:uiPriority="72"/>
+    <w:lsdException w:name="Colorful Grid Accent 3" w:uiPriority="73"/>
+    <w:lsdException w:name="Light Shading Accent 4" w:uiPriority="60"/>
+    <w:lsdException w:name="Light List Accent 4" w:uiPriority="61"/>
+    <w:lsdException w:name="Light Grid Accent 4" w:uiPriority="62"/>
+    <w:lsdException w:name="Medium Shading 1 Accent 4" w:uiPriority="63"/>
+    <w:lsdException w:name="Medium Shading 2 Accent 4" w:uiPriority="64"/>
+    <w:lsdException w:name="Medium List 1 Accent 4" w:uiPriority="65"/>
+    <w:lsdException w:name="Medium List 2 Accent 4" w:uiPriority="66"/>
+    <w:lsdException w:name="Medium Grid 1 Accent 4" w:uiPriority="67"/>
+    <w:lsdException w:name="Medium Grid 2 Accent 4" w:uiPriority="68"/>
+    <w:lsdException w:name="Medium Grid 3 Accent 4" w:uiPriority="69"/>
+    <w:lsdException w:name="Dark List Accent 4" w:uiPriority="70"/>
+    <w:lsdException w:name="Colorful Shading Accent 4" w:uiPriority="71"/>
+    <w:lsdException w:name="Colorful List Accent 4" w:uiPriority="72"/>
+    <w:lsdException w:name="Colorful Grid Accent 4" w:uiPriority="73"/>
+    <w:lsdException w:name="Light Shading Accent 5" w:uiPriority="60"/>
+    <w:lsdException w:name="Light List Accent 5" w:uiPriority="61"/>
+    <w:lsdException w:name="Light Grid Accent 5" w:uiPriority="62"/>
+    <w:lsdException w:name="Medium Shading 1 Accent 5" w:uiPriority="63"/>
+    <w:lsdException w:name="Medium Shading 2 Accent 5" w:uiPriority="64"/>
+    <w:lsdException w:name="Medium List 1 Accent 5" w:uiPriority="65"/>
+    <w:lsdException w:name="Medium List 2 Accent 5" w:uiPriority="66"/>
+    <w:lsdException w:name="Medium Grid 1 Accent 5" w:uiPriority="67"/>
+    <w:lsdException w:name="Medium Grid 2 Accent 5" w:uiPriority="68"/>
+    <w:lsdException w:name="Medium Grid 3 Accent 5" w:uiPriority="69"/>
+    <w:lsdException w:name="Dark List Accent 5" w:uiPriority="70"/>
+    <w:lsdException w:name="Colorful Shading Accent 5" w:uiPriority="71"/>
+    <w:lsdException w:name="Colorful List Accent 5" w:uiPriority="72"/>
+    <w:lsdException w:name="Colorful Grid Accent 5" w:uiPriority="73"/>
+    <w:lsdException w:name="Light Shading Accent 6" w:uiPriority="60"/>
+    <w:lsdException w:name="Light List Accent 6" w:uiPriority="61"/>
+    <w:lsdException w:name="Light Grid Accent 6" w:uiPriority="62"/>
+    <w:lsdException w:name="Medium Shading 1 Accent 6" w:uiPriority="63"/>
+    <w:lsdException w:name="Medium Shading 2 Accent 6" w:uiPriority="64"/>
+    <w:lsdException w:name="Medium List 1 Accent 6" w:uiPriority="65"/>
+    <w:lsdException w:name="Medium List 2 Accent 6" w:uiPriority="66"/>
+    <w:lsdException w:name="Medium Grid 1 Accent 6" w:uiPriority="67"/>
+    <w:lsdException w:name="Medium Grid 2 Accent 6" w:uiPriority="68"/>
+    <w:lsdException w:name="Medium Grid 3 Accent 6" w:uiPriority="69"/>
+    <w:lsdException w:name="Dark List Accent 6" w:uiPriority="70"/>
+    <w:lsdException w:name="Colorful Shading Accent 6" w:uiPriority="71"/>
+    <w:lsdException w:name="Colorful List Accent 6" w:uiPriority="72"/>
+    <w:lsdException w:name="Colorful Grid Accent 6" w:uiPriority="73"/>
+    <w:lsdException w:name="Subtle Emphasis" w:uiPriority="19" w:qFormat="1"/>
+    <w:lsdException w:name="Intense Emphasis" w:uiPriority="21" w:qFormat="1"/>
+    <w:lsdException w:name="Subtle Reference" w:uiPriority="31" w:qFormat="1"/>
+    <w:lsdException w:name="Intense Reference" w:uiPriority="32" w:qFormat="1"/>
+    <w:lsdException w:name="Book Title" w:uiPriority="33" w:qFormat="1"/>
+    <w:lsdException w:name="Bibliography" w:semiHidden="1" w:uiPriority="37" w:unhideWhenUsed="1"/>
+    <w:lsdException w:name="TOC Heading" w:semiHidden="1" w:uiPriority="39" w:unhideWhenUsed="1" w:qFormat="1"/>
+    <w:lsdException w:name="Plain Table 1" w:uiPriority="41"/>
+    <w:lsdException w:name="Plain Table 2" w:uiPriority="42"/>
+    <w:lsdException w:name="Plain Table 3" w:uiPriority="43"/>
+    <w:lsdException w:name="Plain Table 4" w:uiPriority="44"/>
+    <w:lsdException w:name="Plain Table 5" w:uiPriority="45"/>
+    <w:lsdException w:name="Grid Table Light" w:uiPriority="40"/>
+    <w:lsdException w:name="Grid Table 1 Light" w:uiPriority="46"/>
+    <w:lsdException w:name="Grid Table 2" w:uiPriority="47"/>
+    <w:lsdException w:name="Grid Table 3" w:uiPriority="48"/>
+    <w:lsdException w:name="Grid Table 4" w:uiPriority="49"/>
+    <w:lsdException w:name="Grid Table 5 Dark" w:uiPriority="50"/>
+    <w:lsdException w:name="Grid Table 6 Colorful" w:uiPriority="51"/>
+    <w:lsdException w:name="Grid Table 7 Colorful" w:uiPriority="52"/>
+    <w:lsdException w:name="Grid Table 1 Light Accent 1" w:uiPriority="46"/>
+    <w:lsdException w:name="Grid Table 2 Accent 1" w:uiPriority="47"/>
+    <w:lsdException w:name="Grid Table 3 Accent 1" w:uiPriority="48"/>
+    <w:lsdException w:name="Grid Table 4 Accent 1" w:uiPriority="49"/>
+    <w:lsdException w:name="Grid Table 5 Dark Accent 1" w:uiPriority="50"/>
+    <w:lsdException w:name="Grid Table 6 Colorful Accent 1" w:uiPriority="51"/>
+    <w:lsdException w:name="Grid Table 7 Colorful Accent 1" w:uiPriority="52"/>
+    <w:lsdException w:name="Grid Table 1 Light Accent 2" w:uiPriority="46"/>
+    <w:lsdException w:name="Grid Table 2 Accent 2" w:uiPriority="47"/>
+    <w:lsdException w:name="Grid Table 3 Accent 2" w:uiPriority="48"/>
+    <w:lsdException w:name="Grid Table 4 Accent 2" w:uiPriority="49"/>
+    <w:lsdException w:name="Grid Table 5 Dark Accent 2" w:uiPriority="50"/>
+    <w:lsdException w:name="Grid Table 6 Colorful Accent 2" w:uiPriority="51"/>
+    <w:lsdException w:name="Grid Table 7 Colorful Accent 2" w:uiPriority="52"/>
+    <w:lsdException w:name="Grid Table 1 Light Accent 3" w:uiPriority="46"/>
+    <w:lsdException w:name="Grid Table 2 Accent 3" w:uiPriority="47"/>
+    <w:lsdException w:name="Grid Table 3 Accent 3" w:uiPriority="48"/>
+    <w:lsdException w:name="Grid Table 4 Accent 3" w:uiPriority="49"/>
+    <w:lsdException w:name="Grid Table 5 Dark Accent 3" w:uiPriority="50"/>
+    <w:lsdException w:name="Grid Table 6 Colorful Accent 3" w:uiPriority="51"/>
+    <w:lsdException w:name="Grid Table 7 Colorful Accent 3" w:uiPriority="52"/>
+    <w:lsdException w:name="Grid Table 1 Light Accent 4" w:uiPriority="46"/>
+    <w:lsdException w:name="Grid Table 2 Accent 4" w:uiPriority="47"/>
+    <w:lsdException w:name="Grid Table 3 Accent 4" w:uiPriority="48"/>
+    <w:lsdException w:name="Grid Table 4 Accent 4" w:uiPriority="49"/>
+    <w:lsdException w:name="Grid Table 5 Dark Accent 4" w:uiPriority="50"/>
+    <w:lsdException w:name="Grid Table 6 Colorful Accent 4" w:uiPriority="51"/>
+    <w:lsdException w:name="Grid Table 7 Colorful Accent 4" w:uiPriority="52"/>
+    <w:lsdException w:name="Grid Table 1 Light Accent 5" w:uiPriority="46"/>
+    <w:lsdException w:name="Grid Table 2 Accent 5" w:uiPriority="47"/>
+    <w:lsdException w:name="Grid Table 3 Accent 5" w:uiPriority="48"/>
+    <w:lsdException w:name="Grid Table 4 Accent 5" w:uiPriority="49"/>
+    <w:lsdException w:name="Grid Table 5 Dark Accent 5" w:uiPriority="50"/>
+    <w:lsdException w:name="Grid Table 6 Colorful Accent 5" w:uiPriority="51"/>
+    <w:lsdException w:name="Grid Table 7 Colorful Accent 5" w:uiPriority="52"/>
+    <w:lsdException w:name="Grid Table 1 Light Accent 6" w:uiPriority="46"/>
+    <w:lsdException w:name="Grid Table 2 Accent 6" w:uiPriority="47"/>
+    <w:lsdException w:name="Grid Table 3 Accent 6" w:uiPriority="48"/>
+    <w:lsdException w:name="Grid Table 4 Accent 6" w:uiPriority="49"/>
+    <w:lsdException w:name="Grid Table 5 Dark Accent 6" w:uiPriority="50"/>
+    <w:lsdException w:name="Grid Table 6 Colorful Accent 6" w:uiPriority="51"/>
+    <w:lsdException w:name="Grid Table 7 Colorful Accent 6" w:uiPriority="52"/>
+    <w:lsdException w:name="List Table 1 Light" w:uiPriority="46"/>
+    <w:lsdException w:name="List Table 2" w:uiPriority="47"/>
+    <w:lsdException w:name="List Table 3" w:uiPriority="48"/>
+    <w:lsdException w:name="List Table 4" w:uiPriority="49"/>
+    <w:lsdException w:name="List Table 5 Dark" w:uiPriority="50"/>
+    <w:lsdException w:name="List Table 6 Colorful" w:uiPriority="51"/>
+    <w:lsdException w:name="List Table 7 Colorful" w:uiPriority="52"/>
+    <w:lsdException w:name="List Table 1 Light Accent 1" w:uiPriority="46"/>
+    <w:lsdException w:name="List Table 2 Accent 1" w:uiPriority="47"/>
+    <w:lsdException w:name="List Table 3 Accent 1" w:uiPriority="48"/>
+    <w:lsdException w:name="List Table 4 Accent 1" w:uiPriority="49"/>
+    <w:lsdException w:name="List Table 5 Dark Accent 1" w:uiPriority="50"/>
+    <w:lsdException w:name="List Table 6 Colorful Accent 1" w:uiPriority="51"/>
+    <w:lsdException w:name="List Table 7 Colorful Accent 1" w:uiPriority="52"/>
+    <w:lsdException w:name="List Table 1 Light Accent 2" w:uiPriority="46"/>
+    <w:lsdException w:name="List Table 2 Accent 2" w:uiPriority="47"/>
+    <w:lsdException w:name="List Table 3 Accent 2" w:uiPriority="48"/>
+    <w:lsdException w:name="List Table 4 Accent 2" w:uiPriority="49"/>
+    <w:lsdException w:name="List Table 5 Dark Accent 2" w:uiPriority="50"/>
+    <w:lsdException w:name="List Table 6 Colorful Accent 2" w:uiPriority="51"/>
+    <w:lsdException w:name="List Table 7 Colorful Accent 2" w:uiPriority="52"/>
+    <w:lsdException w:name="List Table 1 Light Accent 3" w:uiPriority="46"/>
+    <w:lsdException w:name="List Table 2 Accent 3" w:uiPriority="47"/>
+    <w:lsdException w:name="List Table 3 Accent 3" w:uiPriority="48"/>
+    <w:lsdException w:name="List Table 4 Accent 3" w:uiPriority="49"/>
+    <w:lsdException w:name="List Table 5 Dark Accent 3" w:uiPriority="50"/>
+    <w:lsdException w:name="List Table 6 Colorful Accent 3" w:uiPriority="51"/>
+    <w:lsdException w:name="List Table 7 Colorful Accent 3" w:uiPriority="52"/>
+    <w:lsdException w:name="List Table 1 Light Accent 4" w:uiPriority="46"/>
+    <w:lsdException w:name="List Table 2 Accent 4" w:uiPriority="47"/>
+    <w:lsdException w:name="List Table 3 Accent 4" w:uiPriority="48"/>
+    <w:lsdException w:name="List Table 4 Accent 4" w:uiPriority="49"/>
+    <w:lsdException w:name="List Table 5 Dark Accent 4" w:uiPriority="50"/>
+    <w:lsdException w:name="List Table 6 Colorful Accent 4" w:uiPriority="51"/>
+    <w:lsdException w:name="List Table 7 Colorful Accent 4" w:uiPriority="52"/>
+    <w:lsdException w:name="List Table 1 Light Accent 5" w:uiPriority="46"/>
+    <w:lsdException w:name="List Table 2 Accent 5" w:uiPriority="47"/>
+    <w:lsdException w:name="List Table 3 Accent 5" w:uiPriority="48"/>
+    <w:lsdException w:name="List Table 4 Accent 5" w:uiPriority="49"/>
+    <w:lsdException w:name="List Table 5 Dark Accent 5" w:uiPriority="50"/>
+    <w:lsdException w:name="List Table 6 Colorful Accent 5" w:uiPriority="51"/>
+    <w:lsdException w:name="List Table 7 Colorful Accent 5" w:uiPriority="52"/>
+    <w:lsdException w:name="List Table 1 Light Accent 6" w:uiPriority="46"/>
+    <w:lsdException w:name="List Table 2 Accent 6" w:uiPriority="47"/>
+    <w:lsdException w:name="List Table 3 Accent 6" w:uiPriority="48"/>
+    <w:lsdException w:name="List Table 4 Accent 6" w:uiPriority="49"/>
+    <w:lsdException w:name="List Table 5 Dark Accent 6" w:uiPriority="50"/>
+    <w:lsdException w:name="List Table 6 Colorful Accent 6" w:uiPriority="51"/>
+    <w:lsdException w:name="List Table 7 Colorful Accent 6" w:uiPriority="52"/>
+    <w:lsdException w:name="Mention" w:semiHidden="1" w:unhideWhenUsed="1"/>
+    <w:lsdException w:name="Smart Hyperlink" w:semiHidden="1" w:unhideWhenUsed="1"/>
+    <w:lsdException w:name="Hashtag" w:semiHidden="1" w:unhideWhenUsed="1"/>
+    <w:lsdException w:name="Unresolved Mention" w:semiHidden="1" w:unhideWhenUsed="1"/>
+    <w:lsdException w:name="Smart Link" w:semiHidden="1" w:unhideWhenUsed="1"/>
+  </w:latentStyles>
+  <w:style w:type="paragraph" w:default="1" w:styleId="Normal">
+    <w:name w:val="Normal"/>
+    <w:qFormat/>
+  </w:style>
+  <w:style w:type="paragraph" w:styleId="Ttulo1">
     <w:name w:val="heading 1"/>
     <w:basedOn w:val="Normal"/>
     <w:next w:val="Normal"/>
+    <w:uiPriority w:val="9"/>
+    <w:qFormat/>
     <w:pPr>
-      <w:keepNext w:val="1"/>
-      <w:keepLines w:val="1"/>
-      <w:pageBreakBefore w:val="0"/>
-      <w:spacing w:after="120" w:before="480" w:lineRule="auto"/>
+      <w:keepNext/>
+      <w:keepLines/>
+      <w:spacing w:before="480" w:after="120"/>
+      <w:outlineLvl w:val="0"/>
     </w:pPr>
     <w:rPr>
-      <w:b w:val="1"/>
+      <w:b/>
       <w:sz w:val="48"/>
       <w:szCs w:val="48"/>
     </w:rPr>
   </w:style>
-  <w:style w:type="paragraph" w:styleId="Heading2">
+  <w:style w:type="paragraph" w:styleId="Ttulo2">
     <w:name w:val="heading 2"/>
     <w:basedOn w:val="Normal"/>
     <w:next w:val="Normal"/>
+    <w:uiPriority w:val="9"/>
+    <w:semiHidden/>
+    <w:unhideWhenUsed/>
+    <w:qFormat/>
     <w:pPr>
-      <w:keepNext w:val="1"/>
-      <w:keepLines w:val="1"/>
-      <w:pageBreakBefore w:val="0"/>
-      <w:spacing w:after="80" w:before="360" w:lineRule="auto"/>
+      <w:keepNext/>
+      <w:keepLines/>
+      <w:spacing w:before="360" w:after="80"/>
+      <w:outlineLvl w:val="1"/>
     </w:pPr>
     <w:rPr>
-      <w:b w:val="1"/>
+      <w:b/>
       <w:sz w:val="36"/>
       <w:szCs w:val="36"/>
     </w:rPr>
   </w:style>
-  <w:style w:type="paragraph" w:styleId="Heading3">
+  <w:style w:type="paragraph" w:styleId="Ttulo3">
     <w:name w:val="heading 3"/>
     <w:basedOn w:val="Normal"/>
     <w:next w:val="Normal"/>
+    <w:uiPriority w:val="9"/>
+    <w:semiHidden/>
+    <w:unhideWhenUsed/>
+    <w:qFormat/>
     <w:pPr>
-      <w:keepNext w:val="1"/>
-      <w:keepLines w:val="1"/>
-      <w:pageBreakBefore w:val="0"/>
-      <w:spacing w:after="80" w:before="280" w:lineRule="auto"/>
+      <w:keepNext/>
+      <w:keepLines/>
+      <w:spacing w:before="280" w:after="80"/>
+      <w:outlineLvl w:val="2"/>
     </w:pPr>
     <w:rPr>
-      <w:b w:val="1"/>
+      <w:b/>
       <w:sz w:val="28"/>
       <w:szCs w:val="28"/>
     </w:rPr>
   </w:style>
-  <w:style w:type="paragraph" w:styleId="Heading4">
+  <w:style w:type="paragraph" w:styleId="Ttulo4">
     <w:name w:val="heading 4"/>
     <w:basedOn w:val="Normal"/>
     <w:next w:val="Normal"/>
+    <w:uiPriority w:val="9"/>
+    <w:semiHidden/>
+    <w:unhideWhenUsed/>
+    <w:qFormat/>
     <w:pPr>
-      <w:keepNext w:val="1"/>
-      <w:keepLines w:val="1"/>
-      <w:pageBreakBefore w:val="0"/>
-      <w:spacing w:after="40" w:before="240" w:lineRule="auto"/>
+      <w:keepNext/>
+      <w:keepLines/>
+      <w:spacing w:before="240" w:after="40"/>
+      <w:outlineLvl w:val="3"/>
     </w:pPr>
     <w:rPr>
-      <w:b w:val="1"/>
+      <w:b/>
       <w:sz w:val="24"/>
       <w:szCs w:val="24"/>
     </w:rPr>
   </w:style>
-  <w:style w:type="paragraph" w:styleId="Heading5">
+  <w:style w:type="paragraph" w:styleId="Ttulo5">
     <w:name w:val="heading 5"/>
     <w:basedOn w:val="Normal"/>
     <w:next w:val="Normal"/>
+    <w:uiPriority w:val="9"/>
+    <w:semiHidden/>
+    <w:unhideWhenUsed/>
+    <w:qFormat/>
     <w:pPr>
-      <w:keepNext w:val="1"/>
-      <w:keepLines w:val="1"/>
-      <w:pageBreakBefore w:val="0"/>
-      <w:spacing w:after="40" w:before="220" w:lineRule="auto"/>
+      <w:keepNext/>
+      <w:keepLines/>
+      <w:spacing w:before="220" w:after="40"/>
+      <w:outlineLvl w:val="4"/>
     </w:pPr>
     <w:rPr>
-      <w:b w:val="1"/>
-      <w:sz w:val="22"/>
-      <w:szCs w:val="22"/>
+      <w:b/>
     </w:rPr>
   </w:style>
-  <w:style w:type="paragraph" w:styleId="Heading6">
+  <w:style w:type="paragraph" w:styleId="Ttulo6">
     <w:name w:val="heading 6"/>
     <w:basedOn w:val="Normal"/>
     <w:next w:val="Normal"/>
+    <w:uiPriority w:val="9"/>
+    <w:semiHidden/>
+    <w:unhideWhenUsed/>
+    <w:qFormat/>
     <w:pPr>
-      <w:keepNext w:val="1"/>
-      <w:keepLines w:val="1"/>
-      <w:pageBreakBefore w:val="0"/>
-      <w:spacing w:after="40" w:before="200" w:lineRule="auto"/>
+      <w:keepNext/>
+      <w:keepLines/>
+      <w:spacing w:before="200" w:after="40"/>
+      <w:outlineLvl w:val="5"/>
     </w:pPr>
     <w:rPr>
-      <w:b w:val="1"/>
+      <w:b/>
       <w:sz w:val="20"/>
       <w:szCs w:val="20"/>
     </w:rPr>
   </w:style>
-  <w:style w:type="paragraph" w:styleId="Title">
+  <w:style w:type="character" w:default="1" w:styleId="Fuentedeprrafopredeter">
+    <w:name w:val="Default Paragraph Font"/>
+    <w:uiPriority w:val="1"/>
+    <w:semiHidden/>
+    <w:unhideWhenUsed/>
+  </w:style>
+  <w:style w:type="table" w:default="1" w:styleId="Tablanormal">
+    <w:name w:val="Normal Table"/>
+    <w:uiPriority w:val="99"/>
+    <w:semiHidden/>
+    <w:unhideWhenUsed/>
+    <w:tblPr>
+      <w:tblInd w:w="0" w:type="dxa"/>
+      <w:tblCellMar>
+        <w:top w:w="0" w:type="dxa"/>
+        <w:left w:w="108" w:type="dxa"/>
+        <w:bottom w:w="0" w:type="dxa"/>
+        <w:right w:w="108" w:type="dxa"/>
+      </w:tblCellMar>
+    </w:tblPr>
+  </w:style>
+  <w:style w:type="numbering" w:default="1" w:styleId="Sinlista">
+    <w:name w:val="No List"/>
+    <w:uiPriority w:val="99"/>
+    <w:semiHidden/>
+    <w:unhideWhenUsed/>
+  </w:style>
+  <w:style w:type="table" w:customStyle="1" w:styleId="TableNormal">
+    <w:name w:val="Table Normal"/>
+    <w:tblPr>
+      <w:tblCellMar>
+        <w:top w:w="0" w:type="dxa"/>
+        <w:left w:w="0" w:type="dxa"/>
+        <w:bottom w:w="0" w:type="dxa"/>
+        <w:right w:w="0" w:type="dxa"/>
+      </w:tblCellMar>
+    </w:tblPr>
+  </w:style>
+  <w:style w:type="paragraph" w:styleId="Ttulo">
     <w:name w:val="Title"/>
     <w:basedOn w:val="Normal"/>
     <w:next w:val="Normal"/>
+    <w:uiPriority w:val="10"/>
+    <w:qFormat/>
     <w:pPr>
-      <w:keepNext w:val="1"/>
-      <w:keepLines w:val="1"/>
-      <w:pageBreakBefore w:val="0"/>
-      <w:spacing w:after="120" w:before="480" w:lineRule="auto"/>
+      <w:keepNext/>
+      <w:keepLines/>
+      <w:spacing w:before="480" w:after="120"/>
     </w:pPr>
     <w:rPr>
-      <w:b w:val="1"/>
+      <w:b/>
       <w:sz w:val="72"/>
       <w:szCs w:val="72"/>
     </w:rPr>
   </w:style>
-  <w:style w:type="paragraph" w:styleId="Normal" w:default="1">
-    <w:name w:val="Normal"/>
-    <w:qFormat w:val="1"/>
-  </w:style>
-  <w:style w:type="character" w:styleId="Fuentedeprrafopredeter" w:default="1">
-    <w:name w:val="Default Paragraph Font"/>
-    <w:uiPriority w:val="1"/>
-    <w:semiHidden w:val="1"/>
-    <w:unhideWhenUsed w:val="1"/>
-  </w:style>
-  <w:style w:type="table" w:styleId="Tablanormal" w:default="1">
-    <w:name w:val="Normal Table"/>
-    <w:uiPriority w:val="99"/>
-    <w:semiHidden w:val="1"/>
-    <w:unhideWhenUsed w:val="1"/>
-    <w:tblPr>
-      <w:tblInd w:w="0.0" w:type="dxa"/>
-      <w:tblCellMar>
-        <w:top w:w="0.0" w:type="dxa"/>
-        <w:left w:w="108.0" w:type="dxa"/>
-        <w:bottom w:w="0.0" w:type="dxa"/>
-        <w:right w:w="108.0" w:type="dxa"/>
-      </w:tblCellMar>
-    </w:tblPr>
-  </w:style>
-  <w:style w:type="numbering" w:styleId="Sinlista" w:default="1">
-    <w:name w:val="No List"/>
-    <w:uiPriority w:val="99"/>
-    <w:semiHidden w:val="1"/>
-    <w:unhideWhenUsed w:val="1"/>
-  </w:style>
-  <w:style w:type="paragraph" w:styleId="Subtitle">
+  <w:style w:type="paragraph" w:styleId="Subttulo">
     <w:name w:val="Subtitle"/>
     <w:basedOn w:val="Normal"/>
     <w:next w:val="Normal"/>
+    <w:uiPriority w:val="11"/>
+    <w:qFormat/>
     <w:pPr>
-      <w:keepNext w:val="1"/>
-      <w:keepLines w:val="1"/>
-      <w:pageBreakBefore w:val="0"/>
-      <w:spacing w:after="80" w:before="360" w:lineRule="auto"/>
+      <w:keepNext/>
+      <w:keepLines/>
+      <w:spacing w:before="360" w:after="80"/>
     </w:pPr>
     <w:rPr>
-      <w:rFonts w:ascii="Georgia" w:cs="Georgia" w:eastAsia="Georgia" w:hAnsi="Georgia"/>
-      <w:i w:val="1"/>
+      <w:rFonts w:ascii="Georgia" w:eastAsia="Georgia" w:hAnsi="Georgia" w:cs="Georgia"/>
+      <w:i/>
       <w:color w:val="666666"/>
       <w:sz w:val="48"/>
       <w:szCs w:val="48"/>
@@ -624,17 +1145,17 @@
 </a:theme>
 </file>
 
-<file path=customXML/item1.xml><?xml version="1.0" encoding="utf-8"?>
+<file path=customXml/item1.xml><?xml version="1.0" encoding="utf-8"?>
 <go:gDocsCustomXmlDataStorage xmlns:go="http://customooxmlschemas.google.com/" xmlns:r="http://schemas.openxmlformats.org/officeDocument/2006/relationships">
   <go:docsCustomData xmlns:go="http://customooxmlschemas.google.com/" roundtripDataSignature="AMtx7miObHFLyl9KLs1Z4HvBEea0GZrOew==">AMUW2mW5gDC+btoPc2ewZIERHdz7LK9ObTgxKHH7cDmb27xe2s8cSKopDr7vq4bC1kUbf0HM98WW0DA4k/Z8zS1TCC+5RgelPmUsQr4ZiM2MTqVgW2Q3HQY+j5zkGYzR0IDslFPQtyY/</go:docsCustomData>
 </go:gDocsCustomXmlDataStorage>
 </file>
 
-<file path=customXML/itemProps1.xml><?xml version="1.0" encoding="utf-8"?>
+<file path=customXml/itemProps1.xml><?xml version="1.0" encoding="utf-8"?>
 <ds:datastoreItem xmlns:ds="http://schemas.openxmlformats.org/officeDocument/2006/customXml" ds:itemID="{11111111-1234-1234-1234-123412341234}">
   <ds:schemaRefs>
+    <ds:schemaRef ds:uri="http://customooxmlschemas.google.com/"/>
     <ds:schemaRef ds:uri="http://schemas.openxmlformats.org/officeDocument/2006/relationships"/>
-    <ds:schemaRef ds:uri="http://customooxmlschemas.google.com/"/>
   </ds:schemaRefs>
 </ds:datastoreItem>
 </file>
</xml_diff>